<commit_message>
Footer : Add smooth underline effect
</commit_message>
<xml_diff>
--- a/Brouillons/Textes.docx
+++ b/Brouillons/Textes.docx
@@ -1327,15 +1327,7 @@
         <w:t>stress continu</w:t>
       </w:r>
       <w:r>
-        <w:t>, de tensions répétées ou de déséquilibre affectif. Il se caractérise par une impression de ne plus avoir l’énergie psychique nécessaire pour communiquer, se connecter à l’autre ou résoudre les conflits. Les recherches sur l</w:t>
-      </w:r>
-      <w:proofErr w:type="gramStart"/>
-      <w:r>
-        <w:t>’«</w:t>
-      </w:r>
-      <w:proofErr w:type="gramEnd"/>
-      <w:r>
-        <w:t xml:space="preserve"> </w:t>
+        <w:t xml:space="preserve">, de tensions répétées ou de déséquilibre affectif. Il se caractérise par une impression de ne plus avoir l’énergie psychique nécessaire pour communiquer, se connecter à l’autre ou résoudre les conflits. Les recherches sur l’« </w:t>
       </w:r>
       <w:proofErr w:type="spellStart"/>
       <w:r>
@@ -1376,15 +1368,7 @@
         <w:t>stress dyadique</w:t>
       </w:r>
       <w:r>
-        <w:t xml:space="preserve"> (</w:t>
-      </w:r>
-      <w:proofErr w:type="spellStart"/>
-      <w:r>
-        <w:t>Bodenmann</w:t>
-      </w:r>
-      <w:proofErr w:type="spellEnd"/>
-      <w:r>
-        <w:t>, 2005) et l’usure émotionnelle progressive (Pines, 1996) jouent souvent un rôle clé.</w:t>
+        <w:t xml:space="preserve"> (Bodenmann, 2005) et l’usure émotionnelle progressive (Pines, 1996) jouent souvent un rôle clé.</w:t>
       </w:r>
     </w:p>
     <w:p>
@@ -1523,15 +1507,7 @@
         </w:numPr>
       </w:pPr>
       <w:r>
-        <w:t>Concept lié à l</w:t>
-      </w:r>
-      <w:proofErr w:type="gramStart"/>
-      <w:r>
-        <w:t>’«</w:t>
-      </w:r>
-      <w:proofErr w:type="gramEnd"/>
-      <w:r>
-        <w:t xml:space="preserve"> </w:t>
+        <w:t xml:space="preserve">Concept lié à l’« </w:t>
       </w:r>
       <w:proofErr w:type="spellStart"/>
       <w:r>
@@ -2881,175 +2857,149 @@
       <w:r>
         <w:t xml:space="preserve">, qui ne dépend pas d’un rôle particulier (travail, parentalité), mais touche l’ensemble de la vie quotidienne. Selon le </w:t>
       </w:r>
-      <w:proofErr w:type="spellStart"/>
       <w:r>
         <w:rPr>
           <w:i/>
           <w:iCs/>
         </w:rPr>
-        <w:t>Copenhagen</w:t>
-      </w:r>
-      <w:proofErr w:type="spellEnd"/>
+        <w:t>Copenhagen Burnout Inventory</w:t>
+      </w:r>
+      <w:r>
+        <w:t xml:space="preserve">, il correspond au </w:t>
+      </w:r>
+      <w:r>
+        <w:rPr>
+          <w:b/>
+          <w:bCs/>
+        </w:rPr>
+        <w:t>degré d’épuisement ressenti par la personne elle-même</w:t>
+      </w:r>
+      <w:r>
+        <w:t xml:space="preserve">, indépendamment de son contexte professionnel. Il apparaît généralement lorsque les demandes quotidiennes dépassent durablement les </w:t>
+      </w:r>
+      <w:r>
+        <w:lastRenderedPageBreak/>
+        <w:t xml:space="preserve">ressources disponibles, entraînant une véritable </w:t>
+      </w:r>
+      <w:r>
+        <w:rPr>
+          <w:b/>
+          <w:bCs/>
+        </w:rPr>
+        <w:t>surchauffe du système de stress</w:t>
+      </w:r>
+      <w:r>
+        <w:t xml:space="preserve"> (McEwen &amp; Stellar, 1993). Les facteurs les plus fréquents incluent le stress chronique, la surcharge émotionnelle, un manque de récupération, des responsabilités accumulées ou des situations de vie éprouvantes.</w:t>
+      </w:r>
+    </w:p>
+    <w:p>
+      <w:r>
+        <w:t xml:space="preserve">Les principaux </w:t>
+      </w:r>
+      <w:r>
+        <w:rPr>
+          <w:b/>
+          <w:bCs/>
+        </w:rPr>
+        <w:t>symptômes</w:t>
+      </w:r>
+      <w:r>
+        <w:t xml:space="preserve"> sont une fatigue intense qui ne disparaît pas malgré le repos, une diminution de la motivation, une irritabilité inhabituelle, des troubles du sommeil, des difficultés de concentration et une perte d’intérêt pour les activités habituellement plaisantes. Le burn-out personnel se développe souvent par étapes : surcharge prolongée, perte progressive d’énergie, effondrement des ressources, puis sentiment d’être “à bout”.</w:t>
+      </w:r>
+    </w:p>
+    <w:p>
+      <w:r>
+        <w:t xml:space="preserve">Il se distingue de la </w:t>
+      </w:r>
+      <w:r>
+        <w:rPr>
+          <w:b/>
+          <w:bCs/>
+        </w:rPr>
+        <w:t>dépression</w:t>
+      </w:r>
+      <w:r>
+        <w:t xml:space="preserve"> : dans le burn-out, l’épuisement est primaire et lié à un stress prolongé, alors que la dépression implique un trouble global de l’humeur, des affects négatifs persistants et souvent une perte de plaisir plus marquée. Cependant, un burn-out non pris en charge peut évoluer vers une dépression.</w:t>
+      </w:r>
+    </w:p>
+    <w:p>
+      <w:r>
+        <w:t xml:space="preserve">Les </w:t>
+      </w:r>
+      <w:r>
+        <w:rPr>
+          <w:b/>
+          <w:bCs/>
+        </w:rPr>
+        <w:t>solutions validées</w:t>
+      </w:r>
+      <w:r>
+        <w:t xml:space="preserve"> incluent la réduction du stress et la restauration progressive des ressources, l’amélioration du sommeil, la recherche de soutien social, ainsi que des approches thérapeutiques comme la TCC, l’ACT ou les programmes de pleine conscience, toutes reconnues pour aider à sortir de l’épuisement émotionnel.</w:t>
+      </w:r>
+    </w:p>
+    <w:p/>
+    <w:p>
+      <w:pPr>
+        <w:rPr>
+          <w:b/>
+          <w:bCs/>
+        </w:rPr>
+      </w:pPr>
+      <w:r>
+        <w:rPr>
+          <w:b/>
+          <w:bCs/>
+        </w:rPr>
+        <w:t>Résumé : le burn-out personnel</w:t>
+      </w:r>
+    </w:p>
+    <w:p>
+      <w:pPr>
+        <w:numPr>
+          <w:ilvl w:val="0"/>
+          <w:numId w:val="1"/>
+        </w:numPr>
+      </w:pPr>
+      <w:r>
+        <w:t xml:space="preserve">Le </w:t>
+      </w:r>
+      <w:r>
+        <w:rPr>
+          <w:b/>
+          <w:bCs/>
+        </w:rPr>
+        <w:t>burn-out personnel</w:t>
+      </w:r>
+      <w:r>
+        <w:t xml:space="preserve"> est un état d’</w:t>
+      </w:r>
+      <w:r>
+        <w:rPr>
+          <w:b/>
+          <w:bCs/>
+        </w:rPr>
+        <w:t>épuisement physique, émotionnel et mental</w:t>
+      </w:r>
+      <w:r>
+        <w:t xml:space="preserve"> qui touche la personne dans sa globalité, indépendamment du travail ou de la parentalité.</w:t>
+      </w:r>
+    </w:p>
+    <w:p>
+      <w:pPr>
+        <w:numPr>
+          <w:ilvl w:val="0"/>
+          <w:numId w:val="1"/>
+        </w:numPr>
+      </w:pPr>
+      <w:r>
+        <w:t xml:space="preserve">Selon le </w:t>
+      </w:r>
       <w:r>
         <w:rPr>
           <w:i/>
           <w:iCs/>
         </w:rPr>
-        <w:t xml:space="preserve"> Burnout Inventory</w:t>
-      </w:r>
-      <w:r>
-        <w:t xml:space="preserve">, il correspond au </w:t>
-      </w:r>
-      <w:r>
-        <w:rPr>
-          <w:b/>
-          <w:bCs/>
-        </w:rPr>
-        <w:t>degré d’épuisement ressenti par la personne elle-même</w:t>
-      </w:r>
-      <w:r>
-        <w:t xml:space="preserve">, indépendamment de son contexte professionnel. Il apparaît généralement lorsque les demandes quotidiennes dépassent durablement les </w:t>
-      </w:r>
-      <w:r>
-        <w:lastRenderedPageBreak/>
-        <w:t xml:space="preserve">ressources disponibles, entraînant une véritable </w:t>
-      </w:r>
-      <w:r>
-        <w:rPr>
-          <w:b/>
-          <w:bCs/>
-        </w:rPr>
-        <w:t>surchauffe du système de stress</w:t>
-      </w:r>
-      <w:r>
-        <w:t xml:space="preserve"> (McEwen &amp; </w:t>
-      </w:r>
-      <w:proofErr w:type="spellStart"/>
-      <w:r>
-        <w:t>Stellar</w:t>
-      </w:r>
-      <w:proofErr w:type="spellEnd"/>
-      <w:r>
-        <w:t>, 1993). Les facteurs les plus fréquents incluent le stress chronique, la surcharge émotionnelle, un manque de récupération, des responsabilités accumulées ou des situations de vie éprouvantes.</w:t>
-      </w:r>
-    </w:p>
-    <w:p>
-      <w:r>
-        <w:t xml:space="preserve">Les principaux </w:t>
-      </w:r>
-      <w:r>
-        <w:rPr>
-          <w:b/>
-          <w:bCs/>
-        </w:rPr>
-        <w:t>symptômes</w:t>
-      </w:r>
-      <w:r>
-        <w:t xml:space="preserve"> sont une fatigue intense qui ne disparaît pas malgré le repos, une diminution de la motivation, une irritabilité inhabituelle, des troubles du sommeil, des difficultés de concentration et une perte d’intérêt pour les activités habituellement plaisantes. Le burn-out personnel se développe souvent par étapes : surcharge prolongée, perte progressive d’énergie, effondrement des ressources, puis sentiment d’être “à bout”.</w:t>
-      </w:r>
-    </w:p>
-    <w:p>
-      <w:r>
-        <w:t xml:space="preserve">Il se distingue de la </w:t>
-      </w:r>
-      <w:r>
-        <w:rPr>
-          <w:b/>
-          <w:bCs/>
-        </w:rPr>
-        <w:t>dépression</w:t>
-      </w:r>
-      <w:r>
-        <w:t xml:space="preserve"> : dans le burn-out, l’épuisement est primaire et lié à un stress prolongé, alors que la dépression implique un trouble global de l’humeur, des affects négatifs persistants et souvent une perte de plaisir plus marquée. Cependant, un burn-out non pris en charge peut évoluer vers une dépression.</w:t>
-      </w:r>
-    </w:p>
-    <w:p>
-      <w:r>
-        <w:t xml:space="preserve">Les </w:t>
-      </w:r>
-      <w:r>
-        <w:rPr>
-          <w:b/>
-          <w:bCs/>
-        </w:rPr>
-        <w:t>solutions validées</w:t>
-      </w:r>
-      <w:r>
-        <w:t xml:space="preserve"> incluent la réduction du stress et la restauration progressive des ressources, l’amélioration du sommeil, la recherche de soutien social, ainsi que des approches thérapeutiques comme la TCC, l’ACT ou les programmes de pleine conscience, toutes reconnues pour aider à sortir de l’épuisement émotionnel.</w:t>
-      </w:r>
-    </w:p>
-    <w:p/>
-    <w:p>
-      <w:pPr>
-        <w:rPr>
-          <w:b/>
-          <w:bCs/>
-        </w:rPr>
-      </w:pPr>
-      <w:r>
-        <w:rPr>
-          <w:b/>
-          <w:bCs/>
-        </w:rPr>
-        <w:t>Résumé : le burn-out personnel</w:t>
-      </w:r>
-    </w:p>
-    <w:p>
-      <w:pPr>
-        <w:numPr>
-          <w:ilvl w:val="0"/>
-          <w:numId w:val="1"/>
-        </w:numPr>
-      </w:pPr>
-      <w:r>
-        <w:t xml:space="preserve">Le </w:t>
-      </w:r>
-      <w:r>
-        <w:rPr>
-          <w:b/>
-          <w:bCs/>
-        </w:rPr>
-        <w:t>burn-out personnel</w:t>
-      </w:r>
-      <w:r>
-        <w:t xml:space="preserve"> est un état d’</w:t>
-      </w:r>
-      <w:r>
-        <w:rPr>
-          <w:b/>
-          <w:bCs/>
-        </w:rPr>
-        <w:t>épuisement physique, émotionnel et mental</w:t>
-      </w:r>
-      <w:r>
-        <w:t xml:space="preserve"> qui touche la personne dans sa globalité, indépendamment du travail ou de la parentalité.</w:t>
-      </w:r>
-    </w:p>
-    <w:p>
-      <w:pPr>
-        <w:numPr>
-          <w:ilvl w:val="0"/>
-          <w:numId w:val="1"/>
-        </w:numPr>
-      </w:pPr>
-      <w:r>
-        <w:t xml:space="preserve">Selon le </w:t>
-      </w:r>
-      <w:proofErr w:type="spellStart"/>
-      <w:r>
-        <w:rPr>
-          <w:i/>
-          <w:iCs/>
-        </w:rPr>
-        <w:t>Copenhagen</w:t>
-      </w:r>
-      <w:proofErr w:type="spellEnd"/>
-      <w:r>
-        <w:rPr>
-          <w:i/>
-          <w:iCs/>
-        </w:rPr>
-        <w:t xml:space="preserve"> Burnout Inventory</w:t>
+        <w:t>Copenhagen Burnout Inventory</w:t>
       </w:r>
       <w:r>
         <w:t xml:space="preserve">, il correspond au </w:t>
@@ -3450,13 +3400,8 @@
           <w:numId w:val="6"/>
         </w:numPr>
       </w:pPr>
-      <w:proofErr w:type="gramStart"/>
-      <w:r>
-        <w:t>programmes</w:t>
-      </w:r>
-      <w:proofErr w:type="gramEnd"/>
-      <w:r>
-        <w:t xml:space="preserve"> de pleine conscience (MBSR).</w:t>
+      <w:r>
+        <w:t>programmes de pleine conscience (MBSR).</w:t>
       </w:r>
     </w:p>
     <w:p>
@@ -4061,21 +4006,12 @@
           <w:numId w:val="12"/>
         </w:numPr>
       </w:pPr>
-      <w:proofErr w:type="gramStart"/>
-      <w:r>
-        <w:rPr>
-          <w:b/>
-          <w:bCs/>
-        </w:rPr>
-        <w:t>méditation</w:t>
-      </w:r>
-      <w:proofErr w:type="gramEnd"/>
-      <w:r>
-        <w:rPr>
-          <w:b/>
-          <w:bCs/>
-        </w:rPr>
-        <w:t xml:space="preserve"> de pleine conscience (MBSR)</w:t>
+      <w:r>
+        <w:rPr>
+          <w:b/>
+          <w:bCs/>
+        </w:rPr>
+        <w:t>méditation de pleine conscience (MBSR)</w:t>
       </w:r>
       <w:r>
         <w:t>.</w:t>
@@ -4318,7 +4254,6 @@
         <w:t xml:space="preserve"> — article de Psychologue.net sur l’épuisement émotionnel (fatigue psychologique, surcharge émotionnelle liée à la vie privée et sociale). </w:t>
       </w:r>
       <w:hyperlink r:id="rId53" w:tgtFrame="_blank" w:history="1">
-        <w:proofErr w:type="gramStart"/>
         <w:r>
           <w:rPr>
             <w:rStyle w:val="Hyperlink"/>
@@ -4327,7 +4262,6 @@
           </w:rPr>
           <w:t>psychologue</w:t>
         </w:r>
-        <w:proofErr w:type="gramEnd"/>
       </w:hyperlink>
     </w:p>
     <w:p>
@@ -4406,8 +4340,127 @@
         </w:r>
       </w:hyperlink>
     </w:p>
-    <w:p/>
-    <w:p/>
+    <w:p>
+      <w:r>
+        <w:t xml:space="preserve">! </w:t>
+      </w:r>
+      <w:hyperlink r:id="rId56" w:history="1">
+        <w:r>
+          <w:rPr>
+            <w:rStyle w:val="Hyperlink"/>
+          </w:rPr>
+          <w:t>https://www.psychologue.net/articles/quest-ce-que-le-burn-out-emotionnel-decouvrez-les-7-symptomes?utm_source=chatgpt.com</w:t>
+        </w:r>
+      </w:hyperlink>
+      <w:r>
+        <w:t xml:space="preserve"> </w:t>
+      </w:r>
+    </w:p>
+    <w:p>
+      <w:pPr>
+        <w:pStyle w:val="NormalWeb"/>
+        <w:numPr>
+          <w:ilvl w:val="0"/>
+          <w:numId w:val="35"/>
+        </w:numPr>
+        <w:spacing w:before="0" w:beforeAutospacing="0" w:after="240" w:afterAutospacing="0" w:line="360" w:lineRule="atLeast"/>
+        <w:textAlignment w:val="baseline"/>
+        <w:rPr>
+          <w:rFonts w:ascii="Hind" w:hAnsi="Hind" w:cs="Hind"/>
+        </w:rPr>
+      </w:pPr>
+      <w:proofErr w:type="spellStart"/>
+      <w:r>
+        <w:rPr>
+          <w:rFonts w:ascii="Hind" w:hAnsi="Hind" w:cs="Hind"/>
+        </w:rPr>
+        <w:t>Falgarone</w:t>
+      </w:r>
+      <w:proofErr w:type="spellEnd"/>
+      <w:r>
+        <w:rPr>
+          <w:rFonts w:ascii="Hind" w:hAnsi="Hind" w:cs="Hind"/>
+        </w:rPr>
+        <w:t xml:space="preserve">, Z (2022) Burn-out émotionnel : comment surmonter l’épuisement ? Qare </w:t>
+      </w:r>
+      <w:hyperlink r:id="rId57" w:history="1">
+        <w:r>
+          <w:rPr>
+            <w:rStyle w:val="Hyperlink"/>
+            <w:rFonts w:ascii="Hind" w:hAnsi="Hind" w:cs="Hind"/>
+          </w:rPr>
+          <w:t>https://www.qare.fr/sante/burn-out/emotionnel/</w:t>
+        </w:r>
+      </w:hyperlink>
+      <w:r>
+        <w:rPr>
+          <w:rFonts w:ascii="Hind" w:hAnsi="Hind" w:cs="Hind"/>
+        </w:rPr>
+        <w:t xml:space="preserve"> </w:t>
+      </w:r>
+    </w:p>
+    <w:p>
+      <w:pPr>
+        <w:pStyle w:val="NormalWeb"/>
+        <w:numPr>
+          <w:ilvl w:val="0"/>
+          <w:numId w:val="35"/>
+        </w:numPr>
+        <w:spacing w:before="0" w:beforeAutospacing="0" w:after="240" w:afterAutospacing="0" w:line="360" w:lineRule="atLeast"/>
+        <w:textAlignment w:val="baseline"/>
+        <w:rPr>
+          <w:rFonts w:ascii="Hind" w:hAnsi="Hind" w:cs="Hind"/>
+          <w:lang w:val="en-US"/>
+        </w:rPr>
+      </w:pPr>
+      <w:proofErr w:type="spellStart"/>
+      <w:r>
+        <w:rPr>
+          <w:rFonts w:ascii="Hind" w:hAnsi="Hind" w:cs="Hind"/>
+          <w:lang w:val="en-US"/>
+        </w:rPr>
+        <w:t>Mutiwasekwa</w:t>
+      </w:r>
+      <w:proofErr w:type="spellEnd"/>
+      <w:r>
+        <w:rPr>
+          <w:rFonts w:ascii="Hind" w:hAnsi="Hind" w:cs="Hind"/>
+          <w:lang w:val="en-US"/>
+        </w:rPr>
+        <w:t xml:space="preserve">, S-L (2019) How to Deal With Emotional Burnout. Psychology Today </w:t>
+      </w:r>
+      <w:hyperlink r:id="rId58" w:history="1">
+        <w:r>
+          <w:rPr>
+            <w:rStyle w:val="Hyperlink"/>
+            <w:rFonts w:ascii="Hind" w:hAnsi="Hind" w:cs="Hind"/>
+            <w:lang w:val="en-US"/>
+          </w:rPr>
+          <w:t>https://www.psychologytoday.com/us/blog/the-upside-things/201908/how-deal-emotional-burnout</w:t>
+        </w:r>
+      </w:hyperlink>
+      <w:r>
+        <w:rPr>
+          <w:rFonts w:ascii="Hind" w:hAnsi="Hind" w:cs="Hind"/>
+          <w:lang w:val="en-US"/>
+        </w:rPr>
+        <w:t xml:space="preserve"> </w:t>
+      </w:r>
+    </w:p>
+    <w:p>
+      <w:pPr>
+        <w:rPr>
+          <w:lang w:val="en-US"/>
+        </w:rPr>
+      </w:pPr>
+    </w:p>
+    <w:p>
+      <w:pPr>
+        <w:rPr>
+          <w:lang w:val="en-US"/>
+        </w:rPr>
+      </w:pPr>
+    </w:p>
     <w:p>
       <w:r>
         <w:t xml:space="preserve">POST-MASKING </w:t>
@@ -4512,7 +4565,11 @@
       </w:r>
       <w:proofErr w:type="spellEnd"/>
       <w:r>
-        <w:t xml:space="preserve"> incluent l’effort constant pour ajuster son comportement et ses émotions, des environnements peu accommodants, la peur du jugement ou du rejet, l’absence d’espaces sûrs pour se montrer authentique et un déséquilibre entre les efforts fournis et le soutien reçu (</w:t>
+        <w:t xml:space="preserve"> incluent l’effort constant pour ajuster son comportement et ses émotions, des environnements peu accommodants, la peur du jugement </w:t>
+      </w:r>
+      <w:r>
+        <w:lastRenderedPageBreak/>
+        <w:t>ou du rejet, l’absence d’espaces sûrs pour se montrer authentique et un déséquilibre entre les efforts fournis et le soutien reçu (</w:t>
       </w:r>
       <w:proofErr w:type="spellStart"/>
       <w:r>
@@ -4603,11 +4660,7 @@
       </w:r>
       <w:proofErr w:type="spellEnd"/>
       <w:r>
-        <w:t xml:space="preserve">, puis l’accumulation du stress et de la fatigue émotionnelle, suivie de la dégradation progressive de la santé mentale et physique. Lorsque la personne ne </w:t>
-      </w:r>
-      <w:r>
-        <w:lastRenderedPageBreak/>
-        <w:t>peut plus maintenir le masque ou tente de relâcher le camouflage, l’épuisement relationnel et cognitif s’installe, formant le burn-out post-</w:t>
+        <w:t>, puis l’accumulation du stress et de la fatigue émotionnelle, suivie de la dégradation progressive de la santé mentale et physique. Lorsque la personne ne peut plus maintenir le masque ou tente de relâcher le camouflage, l’épuisement relationnel et cognitif s’installe, formant le burn-out post-</w:t>
       </w:r>
       <w:proofErr w:type="spellStart"/>
       <w:r>
@@ -4671,7 +4724,7 @@
       <w:r>
         <w:t xml:space="preserve"> sont disponibles : </w:t>
       </w:r>
-      <w:hyperlink r:id="rId56" w:tgtFrame="_new" w:history="1">
+      <w:hyperlink r:id="rId59" w:tgtFrame="_new" w:history="1">
         <w:proofErr w:type="spellStart"/>
         <w:r>
           <w:rPr>
@@ -4704,7 +4757,7 @@
       <w:r>
         <w:t xml:space="preserve">, </w:t>
       </w:r>
-      <w:hyperlink r:id="rId57" w:tgtFrame="_new" w:history="1">
+      <w:hyperlink r:id="rId60" w:tgtFrame="_new" w:history="1">
         <w:proofErr w:type="spellStart"/>
         <w:r>
           <w:rPr>
@@ -4989,6 +5042,7 @@
         </w:numPr>
       </w:pPr>
       <w:r>
+        <w:lastRenderedPageBreak/>
         <w:t>Fatigue mentale et physique intense.</w:t>
       </w:r>
     </w:p>
@@ -5094,7 +5148,6 @@
         </w:numPr>
       </w:pPr>
       <w:r>
-        <w:lastRenderedPageBreak/>
         <w:t>Accumulation du stress et de la fatigue émotionnelle.</w:t>
       </w:r>
     </w:p>
@@ -5259,7 +5312,7 @@
           <w:numId w:val="27"/>
         </w:numPr>
       </w:pPr>
-      <w:hyperlink r:id="rId58" w:tgtFrame="_new" w:history="1">
+      <w:hyperlink r:id="rId61" w:tgtFrame="_new" w:history="1">
         <w:proofErr w:type="spellStart"/>
         <w:r>
           <w:rPr>
@@ -5297,7 +5350,7 @@
           <w:numId w:val="27"/>
         </w:numPr>
       </w:pPr>
-      <w:hyperlink r:id="rId59" w:tgtFrame="_new" w:history="1">
+      <w:hyperlink r:id="rId62" w:tgtFrame="_new" w:history="1">
         <w:proofErr w:type="spellStart"/>
         <w:r>
           <w:rPr>
@@ -5455,6 +5508,7 @@
         </w:numPr>
       </w:pPr>
       <w:r>
+        <w:lastRenderedPageBreak/>
         <w:t>Les environnements qui ne tiennent pas compte des différences neurodivergentes augmentent la pression.</w:t>
       </w:r>
     </w:p>
@@ -5525,7 +5579,6 @@
         </w:numPr>
       </w:pPr>
       <w:r>
-        <w:lastRenderedPageBreak/>
         <w:t>Stress, anxiété ou irritabilité importants.</w:t>
       </w:r>
     </w:p>
@@ -5759,7 +5812,7 @@
           <w:numId w:val="32"/>
         </w:numPr>
       </w:pPr>
-      <w:hyperlink r:id="rId60" w:tgtFrame="_new" w:history="1">
+      <w:hyperlink r:id="rId63" w:tgtFrame="_new" w:history="1">
         <w:proofErr w:type="spellStart"/>
         <w:r>
           <w:rPr>
@@ -5797,7 +5850,7 @@
           <w:numId w:val="32"/>
         </w:numPr>
       </w:pPr>
-      <w:hyperlink r:id="rId61" w:tgtFrame="_new" w:history="1">
+      <w:hyperlink r:id="rId64" w:tgtFrame="_new" w:history="1">
         <w:proofErr w:type="spellStart"/>
         <w:r>
           <w:rPr>
@@ -5832,7 +5885,7 @@
       <w:r>
         <w:t xml:space="preserve"> </w:t>
       </w:r>
-      <w:hyperlink r:id="rId62" w:history="1">
+      <w:hyperlink r:id="rId65" w:history="1">
         <w:r>
           <w:rPr>
             <w:rStyle w:val="Hyperlink"/>
@@ -5896,6 +5949,7 @@
           <w:b/>
           <w:bCs/>
         </w:rPr>
+        <w:lastRenderedPageBreak/>
         <w:t xml:space="preserve">Burnout as </w:t>
       </w:r>
       <w:proofErr w:type="spellStart"/>
@@ -5928,69 +5982,53 @@
           <w:b/>
           <w:bCs/>
         </w:rPr>
+        <w:t xml:space="preserve"> people: A </w:t>
+      </w:r>
+      <w:proofErr w:type="spellStart"/>
+      <w:r>
+        <w:rPr>
+          <w:b/>
+          <w:bCs/>
+        </w:rPr>
+        <w:t>systematic</w:t>
+      </w:r>
+      <w:proofErr w:type="spellEnd"/>
+      <w:r>
+        <w:rPr>
+          <w:b/>
+          <w:bCs/>
+        </w:rPr>
         <w:t xml:space="preserve"> </w:t>
       </w:r>
-      <w:proofErr w:type="gramStart"/>
-      <w:r>
-        <w:rPr>
-          <w:b/>
-          <w:bCs/>
-        </w:rPr>
-        <w:t>people:</w:t>
-      </w:r>
-      <w:proofErr w:type="gramEnd"/>
-      <w:r>
-        <w:rPr>
-          <w:b/>
-          <w:bCs/>
-        </w:rPr>
-        <w:t xml:space="preserve"> A </w:t>
-      </w:r>
       <w:proofErr w:type="spellStart"/>
       <w:r>
         <w:rPr>
           <w:b/>
           <w:bCs/>
         </w:rPr>
-        <w:t>systematic</w:t>
+        <w:t>review</w:t>
       </w:r>
       <w:proofErr w:type="spellEnd"/>
       <w:r>
-        <w:rPr>
-          <w:b/>
-          <w:bCs/>
-        </w:rPr>
-        <w:t xml:space="preserve"> </w:t>
+        <w:t xml:space="preserve"> — revue systématique décrivant le “</w:t>
       </w:r>
       <w:proofErr w:type="spellStart"/>
       <w:r>
-        <w:rPr>
-          <w:b/>
-          <w:bCs/>
-        </w:rPr>
-        <w:t>review</w:t>
+        <w:t>autistic</w:t>
       </w:r>
       <w:proofErr w:type="spellEnd"/>
       <w:r>
-        <w:t xml:space="preserve"> — revue systématique décrivant le “</w:t>
+        <w:t xml:space="preserve"> burnout” : épuisement chronique, crises, surcharge sensorielle et sociale, rôle du camouflage (</w:t>
       </w:r>
       <w:proofErr w:type="spellStart"/>
       <w:r>
-        <w:t>autistic</w:t>
+        <w:t>masking</w:t>
       </w:r>
       <w:proofErr w:type="spellEnd"/>
       <w:r>
-        <w:t xml:space="preserve"> burnout” : épuisement chronique, crises, surcharge sensorielle et sociale, rôle du camouflage (</w:t>
-      </w:r>
-      <w:proofErr w:type="spellStart"/>
-      <w:r>
-        <w:t>masking</w:t>
-      </w:r>
-      <w:proofErr w:type="spellEnd"/>
-      <w:r>
         <w:t xml:space="preserve">). </w:t>
       </w:r>
-      <w:hyperlink r:id="rId63" w:tgtFrame="_blank" w:history="1">
+      <w:hyperlink r:id="rId66" w:tgtFrame="_blank" w:history="1">
         <w:r>
           <w:rPr>
             <w:rStyle w:val="Hyperlink"/>
@@ -6036,31 +6074,31 @@
           <w:b/>
           <w:bCs/>
         </w:rPr>
+        <w:t xml:space="preserve"> Burnout? A </w:t>
+      </w:r>
+      <w:proofErr w:type="spellStart"/>
+      <w:r>
+        <w:rPr>
+          <w:b/>
+          <w:bCs/>
+        </w:rPr>
+        <w:t>Thematic</w:t>
+      </w:r>
+      <w:proofErr w:type="spellEnd"/>
+      <w:r>
+        <w:rPr>
+          <w:b/>
+          <w:bCs/>
+        </w:rPr>
         <w:t xml:space="preserve"> </w:t>
       </w:r>
-      <w:proofErr w:type="gramStart"/>
-      <w:r>
-        <w:rPr>
-          <w:b/>
-          <w:bCs/>
-        </w:rPr>
-        <w:t>Burnout?</w:t>
-      </w:r>
-      <w:proofErr w:type="gramEnd"/>
-      <w:r>
-        <w:rPr>
-          <w:b/>
-          <w:bCs/>
-        </w:rPr>
-        <w:t xml:space="preserve"> A </w:t>
-      </w:r>
       <w:proofErr w:type="spellStart"/>
       <w:r>
         <w:rPr>
           <w:b/>
           <w:bCs/>
         </w:rPr>
-        <w:t>Thematic</w:t>
+        <w:t>Analysis</w:t>
       </w:r>
       <w:proofErr w:type="spellEnd"/>
       <w:r>
@@ -6068,503 +6106,66 @@
           <w:b/>
           <w:bCs/>
         </w:rPr>
+        <w:t xml:space="preserve"> of </w:t>
+      </w:r>
+      <w:proofErr w:type="spellStart"/>
+      <w:r>
+        <w:rPr>
+          <w:b/>
+          <w:bCs/>
+        </w:rPr>
+        <w:t>Posts</w:t>
+      </w:r>
+      <w:proofErr w:type="spellEnd"/>
+      <w:r>
+        <w:rPr>
+          <w:b/>
+          <w:bCs/>
+        </w:rPr>
+        <w:t xml:space="preserve"> on Two Online Platforms</w:t>
+      </w:r>
+      <w:r>
+        <w:t xml:space="preserve"> — analyse thématique : elle identifie que le manque de conscience sociale, la stigmatisation, et le </w:t>
+      </w:r>
+      <w:proofErr w:type="spellStart"/>
+      <w:r>
+        <w:t>masking</w:t>
+      </w:r>
+      <w:proofErr w:type="spellEnd"/>
+      <w:r>
+        <w:t xml:space="preserve"> (“damned if </w:t>
+      </w:r>
+      <w:proofErr w:type="spellStart"/>
+      <w:r>
+        <w:t>you</w:t>
+      </w:r>
+      <w:proofErr w:type="spellEnd"/>
+      <w:r>
+        <w:t xml:space="preserve"> do, damned if </w:t>
+      </w:r>
+      <w:proofErr w:type="spellStart"/>
+      <w:r>
+        <w:t>you</w:t>
+      </w:r>
+      <w:proofErr w:type="spellEnd"/>
+      <w:r>
         <w:t xml:space="preserve"> </w:t>
       </w:r>
       <w:proofErr w:type="spellStart"/>
       <w:r>
-        <w:rPr>
-          <w:b/>
-          <w:bCs/>
-        </w:rPr>
-        <w:t>Analysis</w:t>
+        <w:t>don’t</w:t>
       </w:r>
       <w:proofErr w:type="spellEnd"/>
       <w:r>
-        <w:rPr>
-          <w:b/>
-          <w:bCs/>
-        </w:rPr>
-        <w:t xml:space="preserve"> of </w:t>
+        <w:t>”) sont des facteurs majeurs de l’</w:t>
       </w:r>
       <w:proofErr w:type="spellStart"/>
       <w:r>
-        <w:rPr>
-          <w:b/>
-          <w:bCs/>
-        </w:rPr>
-        <w:t>Posts</w:t>
+        <w:t>autistic</w:t>
       </w:r>
       <w:proofErr w:type="spellEnd"/>
       <w:r>
-        <w:rPr>
-          <w:b/>
-          <w:bCs/>
-        </w:rPr>
-        <w:t xml:space="preserve"> on </w:t>
-      </w:r>
-      <w:proofErr w:type="spellStart"/>
-      <w:r>
-        <w:rPr>
-          <w:b/>
-          <w:bCs/>
-        </w:rPr>
-        <w:t>Two</w:t>
-      </w:r>
-      <w:proofErr w:type="spellEnd"/>
-      <w:r>
-        <w:rPr>
-          <w:b/>
-          <w:bCs/>
-        </w:rPr>
-        <w:t xml:space="preserve"> Online Platforms</w:t>
-      </w:r>
-      <w:r>
-        <w:t xml:space="preserve"> — analyse thématique : elle identifie que le manque de conscience sociale, la stigmatisation, et le </w:t>
-      </w:r>
-      <w:proofErr w:type="spellStart"/>
-      <w:r>
-        <w:t>masking</w:t>
-      </w:r>
-      <w:proofErr w:type="spellEnd"/>
-      <w:r>
-        <w:t xml:space="preserve"> (“damned if </w:t>
-      </w:r>
-      <w:proofErr w:type="spellStart"/>
-      <w:r>
-        <w:t>you</w:t>
-      </w:r>
-      <w:proofErr w:type="spellEnd"/>
-      <w:r>
-        <w:t xml:space="preserve"> do, damned if </w:t>
-      </w:r>
-      <w:proofErr w:type="spellStart"/>
-      <w:r>
-        <w:t>you</w:t>
-      </w:r>
-      <w:proofErr w:type="spellEnd"/>
-      <w:r>
-        <w:t xml:space="preserve"> </w:t>
-      </w:r>
-      <w:proofErr w:type="spellStart"/>
-      <w:r>
-        <w:t>don’t</w:t>
-      </w:r>
-      <w:proofErr w:type="spellEnd"/>
-      <w:r>
-        <w:t>”) sont des facteurs majeurs de l’</w:t>
-      </w:r>
-      <w:proofErr w:type="spellStart"/>
-      <w:r>
-        <w:t>autistic</w:t>
-      </w:r>
-      <w:proofErr w:type="spellEnd"/>
-      <w:r>
         <w:t xml:space="preserve"> burnout. </w:t>
-      </w:r>
-      <w:hyperlink r:id="rId64" w:tgtFrame="_blank" w:history="1">
-        <w:r>
-          <w:rPr>
-            <w:rStyle w:val="Hyperlink"/>
-          </w:rPr>
-          <w:t>PubMed</w:t>
-        </w:r>
-      </w:hyperlink>
-    </w:p>
-    <w:p>
-      <w:pPr>
-        <w:numPr>
-          <w:ilvl w:val="0"/>
-          <w:numId w:val="38"/>
-        </w:numPr>
-      </w:pPr>
-      <w:proofErr w:type="spellStart"/>
-      <w:r>
-        <w:rPr>
-          <w:b/>
-          <w:bCs/>
-        </w:rPr>
-        <w:lastRenderedPageBreak/>
-        <w:t>Towards</w:t>
-      </w:r>
-      <w:proofErr w:type="spellEnd"/>
-      <w:r>
-        <w:rPr>
-          <w:b/>
-          <w:bCs/>
-        </w:rPr>
-        <w:t xml:space="preserve"> the </w:t>
-      </w:r>
-      <w:proofErr w:type="spellStart"/>
-      <w:r>
-        <w:rPr>
-          <w:b/>
-          <w:bCs/>
-        </w:rPr>
-        <w:t>measurement</w:t>
-      </w:r>
-      <w:proofErr w:type="spellEnd"/>
-      <w:r>
-        <w:rPr>
-          <w:b/>
-          <w:bCs/>
-        </w:rPr>
-        <w:t xml:space="preserve"> of </w:t>
-      </w:r>
-      <w:proofErr w:type="spellStart"/>
-      <w:r>
-        <w:rPr>
-          <w:b/>
-          <w:bCs/>
-        </w:rPr>
-        <w:t>autistic</w:t>
-      </w:r>
-      <w:proofErr w:type="spellEnd"/>
-      <w:r>
-        <w:rPr>
-          <w:b/>
-          <w:bCs/>
-        </w:rPr>
-        <w:t xml:space="preserve"> burnout</w:t>
-      </w:r>
-      <w:r>
-        <w:t xml:space="preserve"> — cet article décrit le développement d’un outil (questionnaire AASPIRE) pour mesurer l’</w:t>
-      </w:r>
-      <w:proofErr w:type="spellStart"/>
-      <w:r>
-        <w:t>autistic</w:t>
-      </w:r>
-      <w:proofErr w:type="spellEnd"/>
-      <w:r>
-        <w:t xml:space="preserve"> burnout et montre qu’il est lié au </w:t>
-      </w:r>
-      <w:proofErr w:type="spellStart"/>
-      <w:r>
-        <w:t>masking</w:t>
-      </w:r>
-      <w:proofErr w:type="spellEnd"/>
-      <w:r>
-        <w:t xml:space="preserve"> et à la dépression. </w:t>
-      </w:r>
-      <w:hyperlink r:id="rId65" w:tgtFrame="_blank" w:history="1">
-        <w:r>
-          <w:rPr>
-            <w:rStyle w:val="Hyperlink"/>
-          </w:rPr>
-          <w:t>PubMed</w:t>
-        </w:r>
-      </w:hyperlink>
-    </w:p>
-    <w:p>
-      <w:pPr>
-        <w:numPr>
-          <w:ilvl w:val="0"/>
-          <w:numId w:val="38"/>
-        </w:numPr>
-      </w:pPr>
-      <w:proofErr w:type="spellStart"/>
-      <w:r>
-        <w:rPr>
-          <w:b/>
-          <w:bCs/>
-        </w:rPr>
-        <w:t>Masking</w:t>
-      </w:r>
-      <w:proofErr w:type="spellEnd"/>
-      <w:r>
-        <w:rPr>
-          <w:b/>
-          <w:bCs/>
-        </w:rPr>
-        <w:t xml:space="preserve">, social </w:t>
-      </w:r>
-      <w:proofErr w:type="spellStart"/>
-      <w:r>
-        <w:rPr>
-          <w:b/>
-          <w:bCs/>
-        </w:rPr>
-        <w:t>context</w:t>
-      </w:r>
-      <w:proofErr w:type="spellEnd"/>
-      <w:r>
-        <w:rPr>
-          <w:b/>
-          <w:bCs/>
-        </w:rPr>
-        <w:t xml:space="preserve"> and </w:t>
-      </w:r>
-      <w:proofErr w:type="spellStart"/>
-      <w:r>
-        <w:rPr>
-          <w:b/>
-          <w:bCs/>
-        </w:rPr>
-        <w:t>perceived</w:t>
-      </w:r>
-      <w:proofErr w:type="spellEnd"/>
-      <w:r>
-        <w:rPr>
-          <w:b/>
-          <w:bCs/>
-        </w:rPr>
-        <w:t xml:space="preserve"> stress in </w:t>
-      </w:r>
-      <w:proofErr w:type="spellStart"/>
-      <w:r>
-        <w:rPr>
-          <w:b/>
-          <w:bCs/>
-        </w:rPr>
-        <w:t>autistic</w:t>
-      </w:r>
-      <w:proofErr w:type="spellEnd"/>
-      <w:r>
-        <w:rPr>
-          <w:b/>
-          <w:bCs/>
-        </w:rPr>
-        <w:t xml:space="preserve"> </w:t>
-      </w:r>
-      <w:proofErr w:type="spellStart"/>
-      <w:proofErr w:type="gramStart"/>
-      <w:r>
-        <w:rPr>
-          <w:b/>
-          <w:bCs/>
-        </w:rPr>
-        <w:t>adults</w:t>
-      </w:r>
-      <w:proofErr w:type="spellEnd"/>
-      <w:r>
-        <w:rPr>
-          <w:b/>
-          <w:bCs/>
-        </w:rPr>
-        <w:t>:</w:t>
-      </w:r>
-      <w:proofErr w:type="gramEnd"/>
-      <w:r>
-        <w:rPr>
-          <w:b/>
-          <w:bCs/>
-        </w:rPr>
-        <w:t xml:space="preserve"> An </w:t>
-      </w:r>
-      <w:proofErr w:type="spellStart"/>
-      <w:r>
-        <w:rPr>
-          <w:b/>
-          <w:bCs/>
-        </w:rPr>
-        <w:t>ecological</w:t>
-      </w:r>
-      <w:proofErr w:type="spellEnd"/>
-      <w:r>
-        <w:rPr>
-          <w:b/>
-          <w:bCs/>
-        </w:rPr>
-        <w:t xml:space="preserve"> </w:t>
-      </w:r>
-      <w:proofErr w:type="spellStart"/>
-      <w:r>
-        <w:rPr>
-          <w:b/>
-          <w:bCs/>
-        </w:rPr>
-        <w:t>momentary</w:t>
-      </w:r>
-      <w:proofErr w:type="spellEnd"/>
-      <w:r>
-        <w:rPr>
-          <w:b/>
-          <w:bCs/>
-        </w:rPr>
-        <w:t xml:space="preserve"> </w:t>
-      </w:r>
-      <w:proofErr w:type="spellStart"/>
-      <w:r>
-        <w:rPr>
-          <w:b/>
-          <w:bCs/>
-        </w:rPr>
-        <w:t>assessment</w:t>
-      </w:r>
-      <w:proofErr w:type="spellEnd"/>
-      <w:r>
-        <w:rPr>
-          <w:b/>
-          <w:bCs/>
-        </w:rPr>
-        <w:t xml:space="preserve"> </w:t>
-      </w:r>
-      <w:proofErr w:type="spellStart"/>
-      <w:r>
-        <w:rPr>
-          <w:b/>
-          <w:bCs/>
-        </w:rPr>
-        <w:t>study</w:t>
-      </w:r>
-      <w:proofErr w:type="spellEnd"/>
-      <w:r>
-        <w:t xml:space="preserve"> — étude de terrain (EMA) montrant que plus le </w:t>
-      </w:r>
-      <w:proofErr w:type="spellStart"/>
-      <w:r>
-        <w:t>masking</w:t>
-      </w:r>
-      <w:proofErr w:type="spellEnd"/>
-      <w:r>
-        <w:t xml:space="preserve"> est important dans certaines situations (“non-</w:t>
-      </w:r>
-      <w:proofErr w:type="spellStart"/>
-      <w:r>
-        <w:t>autistic</w:t>
-      </w:r>
-      <w:proofErr w:type="spellEnd"/>
-      <w:r>
-        <w:t xml:space="preserve"> </w:t>
-      </w:r>
-      <w:proofErr w:type="spellStart"/>
-      <w:r>
-        <w:t>others</w:t>
-      </w:r>
-      <w:proofErr w:type="spellEnd"/>
-      <w:r>
-        <w:t xml:space="preserve">”), plus le stress perçu est élevé. </w:t>
-      </w:r>
-      <w:hyperlink r:id="rId66" w:tgtFrame="_blank" w:history="1">
-        <w:r>
-          <w:rPr>
-            <w:rStyle w:val="Hyperlink"/>
-          </w:rPr>
-          <w:t>PubMed+1</w:t>
-        </w:r>
-      </w:hyperlink>
-    </w:p>
-    <w:p>
-      <w:pPr>
-        <w:numPr>
-          <w:ilvl w:val="0"/>
-          <w:numId w:val="38"/>
-        </w:numPr>
-      </w:pPr>
-      <w:r>
-        <w:rPr>
-          <w:b/>
-          <w:bCs/>
-        </w:rPr>
-        <w:t xml:space="preserve">A </w:t>
-      </w:r>
-      <w:proofErr w:type="spellStart"/>
-      <w:r>
-        <w:rPr>
-          <w:b/>
-          <w:bCs/>
-        </w:rPr>
-        <w:t>Conceptual</w:t>
-      </w:r>
-      <w:proofErr w:type="spellEnd"/>
-      <w:r>
-        <w:rPr>
-          <w:b/>
-          <w:bCs/>
-        </w:rPr>
-        <w:t xml:space="preserve"> </w:t>
-      </w:r>
-      <w:proofErr w:type="spellStart"/>
-      <w:r>
-        <w:rPr>
-          <w:b/>
-          <w:bCs/>
-        </w:rPr>
-        <w:t>Analysis</w:t>
-      </w:r>
-      <w:proofErr w:type="spellEnd"/>
-      <w:r>
-        <w:rPr>
-          <w:b/>
-          <w:bCs/>
-        </w:rPr>
-        <w:t xml:space="preserve"> of </w:t>
-      </w:r>
-      <w:proofErr w:type="spellStart"/>
-      <w:r>
-        <w:rPr>
-          <w:b/>
-          <w:bCs/>
-        </w:rPr>
-        <w:t>Autistic</w:t>
-      </w:r>
-      <w:proofErr w:type="spellEnd"/>
-      <w:r>
-        <w:rPr>
-          <w:b/>
-          <w:bCs/>
-        </w:rPr>
-        <w:t xml:space="preserve"> </w:t>
-      </w:r>
-      <w:proofErr w:type="spellStart"/>
-      <w:proofErr w:type="gramStart"/>
-      <w:r>
-        <w:rPr>
-          <w:b/>
-          <w:bCs/>
-        </w:rPr>
-        <w:t>Masking</w:t>
-      </w:r>
-      <w:proofErr w:type="spellEnd"/>
-      <w:r>
-        <w:rPr>
-          <w:b/>
-          <w:bCs/>
-        </w:rPr>
-        <w:t>:</w:t>
-      </w:r>
-      <w:proofErr w:type="gramEnd"/>
-      <w:r>
-        <w:rPr>
-          <w:b/>
-          <w:bCs/>
-        </w:rPr>
-        <w:t xml:space="preserve"> </w:t>
-      </w:r>
-      <w:proofErr w:type="spellStart"/>
-      <w:r>
-        <w:rPr>
-          <w:b/>
-          <w:bCs/>
-        </w:rPr>
-        <w:t>Understanding</w:t>
-      </w:r>
-      <w:proofErr w:type="spellEnd"/>
-      <w:r>
-        <w:rPr>
-          <w:b/>
-          <w:bCs/>
-        </w:rPr>
-        <w:t xml:space="preserve"> the Narrative of Stigma and the Illusion of </w:t>
-      </w:r>
-      <w:proofErr w:type="spellStart"/>
-      <w:r>
-        <w:rPr>
-          <w:b/>
-          <w:bCs/>
-        </w:rPr>
-        <w:t>Choice</w:t>
-      </w:r>
-      <w:proofErr w:type="spellEnd"/>
-      <w:r>
-        <w:t xml:space="preserve"> — analyse conceptuelle du </w:t>
-      </w:r>
-      <w:proofErr w:type="spellStart"/>
-      <w:r>
-        <w:t>masking</w:t>
-      </w:r>
-      <w:proofErr w:type="spellEnd"/>
-      <w:r>
-        <w:t xml:space="preserve"> : examine pourquoi les personnes autistes masquent, en lien avec la stigmatisation sociale, et comment cela contribue à la fatigue émotionnelle, au burnout et aux risques suicidaires. </w:t>
       </w:r>
       <w:hyperlink r:id="rId67" w:tgtFrame="_blank" w:history="1">
         <w:r>
@@ -6582,20 +6183,13 @@
           <w:numId w:val="38"/>
         </w:numPr>
       </w:pPr>
-      <w:r>
-        <w:rPr>
-          <w:b/>
-          <w:bCs/>
-        </w:rPr>
-        <w:t>“</w:t>
-      </w:r>
       <w:proofErr w:type="spellStart"/>
       <w:r>
         <w:rPr>
           <w:b/>
           <w:bCs/>
         </w:rPr>
-        <w:t>Masking</w:t>
+        <w:t>Towards</w:t>
       </w:r>
       <w:proofErr w:type="spellEnd"/>
       <w:r>
@@ -6603,23 +6197,7 @@
           <w:b/>
           <w:bCs/>
         </w:rPr>
-        <w:t xml:space="preserve"> Is Life</w:t>
-      </w:r>
-      <w:proofErr w:type="gramStart"/>
-      <w:r>
-        <w:rPr>
-          <w:b/>
-          <w:bCs/>
-        </w:rPr>
-        <w:t>”:</w:t>
-      </w:r>
-      <w:proofErr w:type="gramEnd"/>
-      <w:r>
-        <w:rPr>
-          <w:b/>
-          <w:bCs/>
-        </w:rPr>
-        <w:t xml:space="preserve"> </w:t>
+        <w:t xml:space="preserve"> the </w:t>
       </w:r>
       <w:proofErr w:type="spellStart"/>
       <w:r>
@@ -6627,7 +6205,7 @@
           <w:b/>
           <w:bCs/>
         </w:rPr>
-        <w:t>Experiences</w:t>
+        <w:t>measurement</w:t>
       </w:r>
       <w:proofErr w:type="spellEnd"/>
       <w:r>
@@ -6643,7 +6221,7 @@
           <w:b/>
           <w:bCs/>
         </w:rPr>
-        <w:t>Masking</w:t>
+        <w:t>autistic</w:t>
       </w:r>
       <w:proofErr w:type="spellEnd"/>
       <w:r>
@@ -6651,59 +6229,26 @@
           <w:b/>
           <w:bCs/>
         </w:rPr>
-        <w:t xml:space="preserve"> in </w:t>
+        <w:t xml:space="preserve"> burnout</w:t>
+      </w:r>
+      <w:r>
+        <w:t xml:space="preserve"> — cet article décrit le développement d’un outil (questionnaire AASPIRE) pour mesurer l’</w:t>
       </w:r>
       <w:proofErr w:type="spellStart"/>
       <w:r>
-        <w:rPr>
-          <w:b/>
-          <w:bCs/>
-        </w:rPr>
-        <w:t>Autistic</w:t>
+        <w:t>autistic</w:t>
       </w:r>
       <w:proofErr w:type="spellEnd"/>
       <w:r>
-        <w:rPr>
-          <w:b/>
-          <w:bCs/>
-        </w:rPr>
-        <w:t xml:space="preserve"> and </w:t>
+        <w:t xml:space="preserve"> burnout et montre qu’il est lié au </w:t>
       </w:r>
       <w:proofErr w:type="spellStart"/>
       <w:r>
-        <w:rPr>
-          <w:b/>
-          <w:bCs/>
-        </w:rPr>
-        <w:t>Nonautistic</w:t>
+        <w:t>masking</w:t>
       </w:r>
       <w:proofErr w:type="spellEnd"/>
       <w:r>
-        <w:rPr>
-          <w:b/>
-          <w:bCs/>
-        </w:rPr>
-        <w:t xml:space="preserve"> </w:t>
-      </w:r>
-      <w:proofErr w:type="spellStart"/>
-      <w:r>
-        <w:rPr>
-          <w:b/>
-          <w:bCs/>
-        </w:rPr>
-        <w:t>Adults</w:t>
-      </w:r>
-      <w:proofErr w:type="spellEnd"/>
-      <w:r>
-        <w:t xml:space="preserve"> — étude qualitative via enquête : montre que beaucoup de personnes, autistes ou non, ressentent l’épuisement (“exhaustion”) lié au </w:t>
-      </w:r>
-      <w:proofErr w:type="spellStart"/>
-      <w:r>
-        <w:t>masking</w:t>
-      </w:r>
-      <w:proofErr w:type="spellEnd"/>
-      <w:r>
-        <w:t xml:space="preserve">, ainsi qu’une aliénation identitaire. </w:t>
+        <w:t xml:space="preserve"> et à la dépression. </w:t>
       </w:r>
       <w:hyperlink r:id="rId68" w:tgtFrame="_blank" w:history="1">
         <w:r>
@@ -6721,29 +6266,13 @@
           <w:numId w:val="38"/>
         </w:numPr>
       </w:pPr>
-      <w:proofErr w:type="gramStart"/>
-      <w:r>
-        <w:rPr>
-          <w:b/>
-          <w:bCs/>
-        </w:rPr>
-        <w:t>Burnout:</w:t>
-      </w:r>
-      <w:proofErr w:type="gramEnd"/>
-      <w:r>
-        <w:rPr>
-          <w:b/>
-          <w:bCs/>
-        </w:rPr>
-        <w:t xml:space="preserve"> The </w:t>
-      </w:r>
       <w:proofErr w:type="spellStart"/>
       <w:r>
         <w:rPr>
           <w:b/>
           <w:bCs/>
         </w:rPr>
-        <w:t>Cost</w:t>
+        <w:t>Masking</w:t>
       </w:r>
       <w:proofErr w:type="spellEnd"/>
       <w:r>
@@ -6751,6 +6280,209 @@
           <w:b/>
           <w:bCs/>
         </w:rPr>
+        <w:t xml:space="preserve">, social </w:t>
+      </w:r>
+      <w:proofErr w:type="spellStart"/>
+      <w:r>
+        <w:rPr>
+          <w:b/>
+          <w:bCs/>
+        </w:rPr>
+        <w:t>context</w:t>
+      </w:r>
+      <w:proofErr w:type="spellEnd"/>
+      <w:r>
+        <w:rPr>
+          <w:b/>
+          <w:bCs/>
+        </w:rPr>
+        <w:t xml:space="preserve"> and </w:t>
+      </w:r>
+      <w:proofErr w:type="spellStart"/>
+      <w:r>
+        <w:rPr>
+          <w:b/>
+          <w:bCs/>
+        </w:rPr>
+        <w:t>perceived</w:t>
+      </w:r>
+      <w:proofErr w:type="spellEnd"/>
+      <w:r>
+        <w:rPr>
+          <w:b/>
+          <w:bCs/>
+        </w:rPr>
+        <w:t xml:space="preserve"> stress in </w:t>
+      </w:r>
+      <w:proofErr w:type="spellStart"/>
+      <w:r>
+        <w:rPr>
+          <w:b/>
+          <w:bCs/>
+        </w:rPr>
+        <w:t>autistic</w:t>
+      </w:r>
+      <w:proofErr w:type="spellEnd"/>
+      <w:r>
+        <w:rPr>
+          <w:b/>
+          <w:bCs/>
+        </w:rPr>
+        <w:t xml:space="preserve"> </w:t>
+      </w:r>
+      <w:proofErr w:type="spellStart"/>
+      <w:r>
+        <w:rPr>
+          <w:b/>
+          <w:bCs/>
+        </w:rPr>
+        <w:t>adults</w:t>
+      </w:r>
+      <w:proofErr w:type="spellEnd"/>
+      <w:r>
+        <w:rPr>
+          <w:b/>
+          <w:bCs/>
+        </w:rPr>
+        <w:t xml:space="preserve">: An </w:t>
+      </w:r>
+      <w:proofErr w:type="spellStart"/>
+      <w:r>
+        <w:rPr>
+          <w:b/>
+          <w:bCs/>
+        </w:rPr>
+        <w:t>ecological</w:t>
+      </w:r>
+      <w:proofErr w:type="spellEnd"/>
+      <w:r>
+        <w:rPr>
+          <w:b/>
+          <w:bCs/>
+        </w:rPr>
+        <w:t xml:space="preserve"> </w:t>
+      </w:r>
+      <w:proofErr w:type="spellStart"/>
+      <w:r>
+        <w:rPr>
+          <w:b/>
+          <w:bCs/>
+        </w:rPr>
+        <w:t>momentary</w:t>
+      </w:r>
+      <w:proofErr w:type="spellEnd"/>
+      <w:r>
+        <w:rPr>
+          <w:b/>
+          <w:bCs/>
+        </w:rPr>
+        <w:t xml:space="preserve"> </w:t>
+      </w:r>
+      <w:proofErr w:type="spellStart"/>
+      <w:r>
+        <w:rPr>
+          <w:b/>
+          <w:bCs/>
+        </w:rPr>
+        <w:t>assessment</w:t>
+      </w:r>
+      <w:proofErr w:type="spellEnd"/>
+      <w:r>
+        <w:rPr>
+          <w:b/>
+          <w:bCs/>
+        </w:rPr>
+        <w:t xml:space="preserve"> </w:t>
+      </w:r>
+      <w:proofErr w:type="spellStart"/>
+      <w:r>
+        <w:rPr>
+          <w:b/>
+          <w:bCs/>
+        </w:rPr>
+        <w:t>study</w:t>
+      </w:r>
+      <w:proofErr w:type="spellEnd"/>
+      <w:r>
+        <w:t xml:space="preserve"> — étude de terrain (EMA) montrant que plus le </w:t>
+      </w:r>
+      <w:proofErr w:type="spellStart"/>
+      <w:r>
+        <w:t>masking</w:t>
+      </w:r>
+      <w:proofErr w:type="spellEnd"/>
+      <w:r>
+        <w:t xml:space="preserve"> est important dans certaines situations (“non-</w:t>
+      </w:r>
+      <w:proofErr w:type="spellStart"/>
+      <w:r>
+        <w:t>autistic</w:t>
+      </w:r>
+      <w:proofErr w:type="spellEnd"/>
+      <w:r>
+        <w:t xml:space="preserve"> </w:t>
+      </w:r>
+      <w:proofErr w:type="spellStart"/>
+      <w:r>
+        <w:t>others</w:t>
+      </w:r>
+      <w:proofErr w:type="spellEnd"/>
+      <w:r>
+        <w:t xml:space="preserve">”), plus le stress perçu est élevé. </w:t>
+      </w:r>
+      <w:hyperlink r:id="rId69" w:tgtFrame="_blank" w:history="1">
+        <w:r>
+          <w:rPr>
+            <w:rStyle w:val="Hyperlink"/>
+          </w:rPr>
+          <w:t>PubMed+1</w:t>
+        </w:r>
+      </w:hyperlink>
+    </w:p>
+    <w:p>
+      <w:pPr>
+        <w:numPr>
+          <w:ilvl w:val="0"/>
+          <w:numId w:val="38"/>
+        </w:numPr>
+      </w:pPr>
+      <w:r>
+        <w:rPr>
+          <w:b/>
+          <w:bCs/>
+        </w:rPr>
+        <w:t xml:space="preserve">A </w:t>
+      </w:r>
+      <w:proofErr w:type="spellStart"/>
+      <w:r>
+        <w:rPr>
+          <w:b/>
+          <w:bCs/>
+        </w:rPr>
+        <w:t>Conceptual</w:t>
+      </w:r>
+      <w:proofErr w:type="spellEnd"/>
+      <w:r>
+        <w:rPr>
+          <w:b/>
+          <w:bCs/>
+        </w:rPr>
+        <w:t xml:space="preserve"> </w:t>
+      </w:r>
+      <w:proofErr w:type="spellStart"/>
+      <w:r>
+        <w:rPr>
+          <w:b/>
+          <w:bCs/>
+        </w:rPr>
+        <w:t>Analysis</w:t>
+      </w:r>
+      <w:proofErr w:type="spellEnd"/>
+      <w:r>
+        <w:rPr>
+          <w:b/>
+          <w:bCs/>
+        </w:rPr>
         <w:t xml:space="preserve"> of </w:t>
       </w:r>
       <w:proofErr w:type="spellStart"/>
@@ -6759,6 +6491,22 @@
           <w:b/>
           <w:bCs/>
         </w:rPr>
+        <w:t>Autistic</w:t>
+      </w:r>
+      <w:proofErr w:type="spellEnd"/>
+      <w:r>
+        <w:rPr>
+          <w:b/>
+          <w:bCs/>
+        </w:rPr>
+        <w:t xml:space="preserve"> </w:t>
+      </w:r>
+      <w:proofErr w:type="spellStart"/>
+      <w:r>
+        <w:rPr>
+          <w:b/>
+          <w:bCs/>
+        </w:rPr>
         <w:t>Masking</w:t>
       </w:r>
       <w:proofErr w:type="spellEnd"/>
@@ -6767,6 +6515,136 @@
           <w:b/>
           <w:bCs/>
         </w:rPr>
+        <w:t xml:space="preserve">: </w:t>
+      </w:r>
+      <w:proofErr w:type="spellStart"/>
+      <w:r>
+        <w:rPr>
+          <w:b/>
+          <w:bCs/>
+        </w:rPr>
+        <w:t>Understanding</w:t>
+      </w:r>
+      <w:proofErr w:type="spellEnd"/>
+      <w:r>
+        <w:rPr>
+          <w:b/>
+          <w:bCs/>
+        </w:rPr>
+        <w:t xml:space="preserve"> the Narrative of Stigma and the Illusion of Choice</w:t>
+      </w:r>
+      <w:r>
+        <w:t xml:space="preserve"> — analyse conceptuelle du </w:t>
+      </w:r>
+      <w:proofErr w:type="spellStart"/>
+      <w:r>
+        <w:t>masking</w:t>
+      </w:r>
+      <w:proofErr w:type="spellEnd"/>
+      <w:r>
+        <w:t xml:space="preserve"> : examine pourquoi les personnes autistes masquent, en lien avec la stigmatisation sociale, et comment cela contribue à la fatigue émotionnelle, au burnout et aux risques suicidaires. </w:t>
+      </w:r>
+      <w:hyperlink r:id="rId70" w:tgtFrame="_blank" w:history="1">
+        <w:r>
+          <w:rPr>
+            <w:rStyle w:val="Hyperlink"/>
+          </w:rPr>
+          <w:t>PubMed</w:t>
+        </w:r>
+      </w:hyperlink>
+    </w:p>
+    <w:p>
+      <w:pPr>
+        <w:numPr>
+          <w:ilvl w:val="0"/>
+          <w:numId w:val="38"/>
+        </w:numPr>
+      </w:pPr>
+      <w:r>
+        <w:rPr>
+          <w:b/>
+          <w:bCs/>
+        </w:rPr>
+        <w:t>“</w:t>
+      </w:r>
+      <w:proofErr w:type="spellStart"/>
+      <w:r>
+        <w:rPr>
+          <w:b/>
+          <w:bCs/>
+        </w:rPr>
+        <w:t>Masking</w:t>
+      </w:r>
+      <w:proofErr w:type="spellEnd"/>
+      <w:r>
+        <w:rPr>
+          <w:b/>
+          <w:bCs/>
+        </w:rPr>
+        <w:t xml:space="preserve"> Is Life”: </w:t>
+      </w:r>
+      <w:proofErr w:type="spellStart"/>
+      <w:r>
+        <w:rPr>
+          <w:b/>
+          <w:bCs/>
+        </w:rPr>
+        <w:t>Experiences</w:t>
+      </w:r>
+      <w:proofErr w:type="spellEnd"/>
+      <w:r>
+        <w:rPr>
+          <w:b/>
+          <w:bCs/>
+        </w:rPr>
+        <w:t xml:space="preserve"> of </w:t>
+      </w:r>
+      <w:proofErr w:type="spellStart"/>
+      <w:r>
+        <w:rPr>
+          <w:b/>
+          <w:bCs/>
+        </w:rPr>
+        <w:t>Masking</w:t>
+      </w:r>
+      <w:proofErr w:type="spellEnd"/>
+      <w:r>
+        <w:rPr>
+          <w:b/>
+          <w:bCs/>
+        </w:rPr>
+        <w:t xml:space="preserve"> in </w:t>
+      </w:r>
+      <w:proofErr w:type="spellStart"/>
+      <w:r>
+        <w:rPr>
+          <w:b/>
+          <w:bCs/>
+        </w:rPr>
+        <w:t>Autistic</w:t>
+      </w:r>
+      <w:proofErr w:type="spellEnd"/>
+      <w:r>
+        <w:rPr>
+          <w:b/>
+          <w:bCs/>
+        </w:rPr>
+        <w:t xml:space="preserve"> and </w:t>
+      </w:r>
+      <w:proofErr w:type="spellStart"/>
+      <w:r>
+        <w:rPr>
+          <w:b/>
+          <w:bCs/>
+        </w:rPr>
+        <w:t>Nonautistic</w:t>
+      </w:r>
+      <w:proofErr w:type="spellEnd"/>
+      <w:r>
+        <w:rPr>
+          <w:b/>
+          <w:bCs/>
+        </w:rPr>
         <w:t xml:space="preserve"> </w:t>
       </w:r>
       <w:proofErr w:type="spellStart"/>
@@ -6775,6 +6653,65 @@
           <w:b/>
           <w:bCs/>
         </w:rPr>
+        <w:t>Adults</w:t>
+      </w:r>
+      <w:proofErr w:type="spellEnd"/>
+      <w:r>
+        <w:t xml:space="preserve"> — étude qualitative via enquête : montre que beaucoup de personnes, autistes ou non, ressentent l’épuisement (“exhaustion”) lié au </w:t>
+      </w:r>
+      <w:proofErr w:type="spellStart"/>
+      <w:r>
+        <w:t>masking</w:t>
+      </w:r>
+      <w:proofErr w:type="spellEnd"/>
+      <w:r>
+        <w:t xml:space="preserve">, ainsi qu’une aliénation identitaire. </w:t>
+      </w:r>
+      <w:hyperlink r:id="rId71" w:tgtFrame="_blank" w:history="1">
+        <w:r>
+          <w:rPr>
+            <w:rStyle w:val="Hyperlink"/>
+          </w:rPr>
+          <w:t>PubMed</w:t>
+        </w:r>
+      </w:hyperlink>
+    </w:p>
+    <w:p>
+      <w:pPr>
+        <w:numPr>
+          <w:ilvl w:val="0"/>
+          <w:numId w:val="38"/>
+        </w:numPr>
+      </w:pPr>
+      <w:r>
+        <w:rPr>
+          <w:b/>
+          <w:bCs/>
+        </w:rPr>
+        <w:t xml:space="preserve">Burnout: The Cost of </w:t>
+      </w:r>
+      <w:proofErr w:type="spellStart"/>
+      <w:r>
+        <w:rPr>
+          <w:b/>
+          <w:bCs/>
+        </w:rPr>
+        <w:t>Masking</w:t>
+      </w:r>
+      <w:proofErr w:type="spellEnd"/>
+      <w:r>
+        <w:rPr>
+          <w:b/>
+          <w:bCs/>
+        </w:rPr>
+        <w:t xml:space="preserve"> </w:t>
+      </w:r>
+      <w:proofErr w:type="spellStart"/>
+      <w:r>
+        <w:rPr>
+          <w:b/>
+          <w:bCs/>
+        </w:rPr>
         <w:t>Neurodiversity</w:t>
       </w:r>
       <w:proofErr w:type="spellEnd"/>
@@ -6804,7 +6741,7 @@
       <w:r>
         <w:t xml:space="preserve"> — étude qualitative sur des étudiants diplômés neurodivergents (autisme, TDAH, dyslexie) : le camouflage de leurs traits entraîne une charge émotionnelle et cognitive importante, contribuant à l’anxiété et au burnout. </w:t>
       </w:r>
-      <w:hyperlink r:id="rId69" w:tgtFrame="_blank" w:history="1">
+      <w:hyperlink r:id="rId72" w:tgtFrame="_blank" w:history="1">
         <w:r>
           <w:rPr>
             <w:rStyle w:val="Hyperlink"/>
@@ -6889,13 +6826,6 @@
           <w:bCs/>
         </w:rPr>
         <w:noBreakHyphen/>
-      </w:r>
-      <w:proofErr w:type="gramStart"/>
-      <w:r>
-        <w:rPr>
-          <w:b/>
-          <w:bCs/>
-        </w:rPr>
         <w:t>playing</w:t>
       </w:r>
       <w:proofErr w:type="spellEnd"/>
@@ -6904,15 +6834,7 @@
           <w:b/>
           <w:bCs/>
         </w:rPr>
-        <w:t>:</w:t>
-      </w:r>
-      <w:proofErr w:type="gramEnd"/>
-      <w:r>
-        <w:rPr>
-          <w:b/>
-          <w:bCs/>
-        </w:rPr>
-        <w:t xml:space="preserve"> Social </w:t>
+        <w:t xml:space="preserve">: Social </w:t>
       </w:r>
       <w:proofErr w:type="spellStart"/>
       <w:r>
@@ -7008,7 +6930,7 @@
       <w:r>
         <w:t xml:space="preserve"> burnout” peut être une conséquence de cette stratégie. </w:t>
       </w:r>
-      <w:hyperlink r:id="rId70" w:tgtFrame="_blank" w:history="1">
+      <w:hyperlink r:id="rId73" w:tgtFrame="_blank" w:history="1">
         <w:r>
           <w:rPr>
             <w:rStyle w:val="Hyperlink"/>
@@ -7091,7 +7013,7 @@
       <w:r>
         <w:t xml:space="preserve"> chronique épuise les individus neurodivergents, en soulignant le rôle des environnements non accommodants. </w:t>
       </w:r>
-      <w:hyperlink r:id="rId71" w:tgtFrame="_blank" w:history="1">
+      <w:hyperlink r:id="rId74" w:tgtFrame="_blank" w:history="1">
         <w:r>
           <w:rPr>
             <w:rStyle w:val="Hyperlink"/>
@@ -7178,25 +7100,17 @@
       </w:r>
       <w:proofErr w:type="spellEnd"/>
       <w:r>
-        <w:t xml:space="preserve"> &amp; </w:t>
+        <w:t xml:space="preserve"> &amp; Dissanayake (2022). Ce travail propose un cadre théorique (modèle MCEA) pour comprendre les éléments de risque (</w:t>
       </w:r>
       <w:proofErr w:type="spellStart"/>
       <w:r>
-        <w:t>Dissanayake</w:t>
+        <w:t>masking</w:t>
       </w:r>
       <w:proofErr w:type="spellEnd"/>
       <w:r>
-        <w:t xml:space="preserve"> (2022). Ce travail propose un cadre théorique (modèle MCEA) pour comprendre les éléments de risque (</w:t>
-      </w:r>
-      <w:proofErr w:type="spellStart"/>
-      <w:r>
-        <w:t>masking</w:t>
-      </w:r>
-      <w:proofErr w:type="spellEnd"/>
-      <w:r>
         <w:t xml:space="preserve">, stigmatisation, manque d’acceptation) et les facteurs de protection. </w:t>
       </w:r>
-      <w:hyperlink r:id="rId72" w:tgtFrame="_blank" w:history="1">
+      <w:hyperlink r:id="rId75" w:tgtFrame="_blank" w:history="1">
         <w:r>
           <w:rPr>
             <w:rStyle w:val="Hyperlink"/>
@@ -7217,12 +7131,13 @@
           <w:b/>
           <w:bCs/>
         </w:rPr>
+        <w:lastRenderedPageBreak/>
         <w:t>Étudier la fatigue cérébrale dans l’autisme</w:t>
       </w:r>
       <w:r>
         <w:t xml:space="preserve"> — Étude française (CRI, Paris) sur la “fatigue cérébrale” chez des lycéens autistes. Ce projet permet de saisir un aspect de l’épuisement cognitif associé à un fonctionnement neurodivergent. </w:t>
       </w:r>
-      <w:hyperlink r:id="rId73" w:tgtFrame="_blank" w:history="1">
+      <w:hyperlink r:id="rId76" w:tgtFrame="_blank" w:history="1">
         <w:r>
           <w:rPr>
             <w:rStyle w:val="Hyperlink"/>
@@ -7268,7 +7183,7 @@
       <w:r>
         <w:t xml:space="preserve">. </w:t>
       </w:r>
-      <w:hyperlink r:id="rId74" w:tgtFrame="_blank" w:history="1">
+      <w:hyperlink r:id="rId77" w:tgtFrame="_blank" w:history="1">
         <w:r>
           <w:rPr>
             <w:rStyle w:val="Hyperlink"/>
@@ -7289,7 +7204,6 @@
           <w:b/>
           <w:bCs/>
         </w:rPr>
-        <w:lastRenderedPageBreak/>
         <w:t>Le burnout autistique : le coût du masquage et de la transmission</w:t>
       </w:r>
       <w:r>
@@ -7311,7 +7225,7 @@
       <w:r>
         <w:t xml:space="preserve"> (communauté neurodivergente) décrivant comment le masque social (camouflage) épuise émotionnellement et physiquement les personnes autistes. </w:t>
       </w:r>
-      <w:hyperlink r:id="rId75" w:tgtFrame="_blank" w:history="1">
+      <w:hyperlink r:id="rId78" w:tgtFrame="_blank" w:history="1">
         <w:proofErr w:type="spellStart"/>
         <w:r>
           <w:rPr>
@@ -7361,17 +7275,9 @@
       </w:r>
       <w:proofErr w:type="spellEnd"/>
       <w:r>
-        <w:t xml:space="preserve"> (traduite en français) qui définit le masquage, donne des exemples concrets, et </w:t>
-      </w:r>
-      <w:proofErr w:type="gramStart"/>
-      <w:r>
-        <w:t>explique en</w:t>
-      </w:r>
-      <w:proofErr w:type="gramEnd"/>
-      <w:r>
-        <w:t xml:space="preserve"> quoi cette stratégie peut être coûteuse. </w:t>
-      </w:r>
-      <w:hyperlink r:id="rId76" w:tgtFrame="_blank" w:history="1">
+        <w:t xml:space="preserve"> (traduite en français) qui définit le masquage, donne des exemples concrets, et explique en quoi cette stratégie peut être coûteuse. </w:t>
+      </w:r>
+      <w:hyperlink r:id="rId79" w:tgtFrame="_blank" w:history="1">
         <w:proofErr w:type="spellStart"/>
         <w:r>
           <w:rPr>
@@ -7392,7 +7298,7 @@
     <w:p/>
     <w:p/>
     <w:p>
-      <w:hyperlink r:id="rId77" w:history="1">
+      <w:hyperlink r:id="rId80" w:history="1">
         <w:r>
           <w:rPr>
             <w:rStyle w:val="Hyperlink"/>
@@ -7402,7 +7308,114 @@
       </w:hyperlink>
     </w:p>
     <w:p>
-      <w:hyperlink r:id="rId78" w:history="1">
+      <w:r>
+        <w:t xml:space="preserve">! </w:t>
+      </w:r>
+      <w:hyperlink r:id="rId81" w:history="1">
+        <w:r>
+          <w:rPr>
+            <w:rStyle w:val="Hyperlink"/>
+          </w:rPr>
+          <w:t>https://www.psychologue.net/articles/quest-ce-que-le-burn-out-emotionnel-decouvrez-les-7-symptomes?utm_source=chatgpt.com</w:t>
+        </w:r>
+      </w:hyperlink>
+      <w:r>
+        <w:t xml:space="preserve"> </w:t>
+      </w:r>
+    </w:p>
+    <w:p>
+      <w:pPr>
+        <w:pStyle w:val="NormalWeb"/>
+        <w:numPr>
+          <w:ilvl w:val="0"/>
+          <w:numId w:val="43"/>
+        </w:numPr>
+        <w:spacing w:before="0" w:beforeAutospacing="0" w:after="240" w:afterAutospacing="0" w:line="360" w:lineRule="atLeast"/>
+        <w:textAlignment w:val="baseline"/>
+        <w:rPr>
+          <w:rFonts w:ascii="Hind" w:hAnsi="Hind" w:cs="Hind"/>
+        </w:rPr>
+      </w:pPr>
+      <w:proofErr w:type="spellStart"/>
+      <w:r>
+        <w:rPr>
+          <w:rFonts w:ascii="Hind" w:hAnsi="Hind" w:cs="Hind"/>
+        </w:rPr>
+        <w:t>Falgarone</w:t>
+      </w:r>
+      <w:proofErr w:type="spellEnd"/>
+      <w:r>
+        <w:rPr>
+          <w:rFonts w:ascii="Hind" w:hAnsi="Hind" w:cs="Hind"/>
+        </w:rPr>
+        <w:t xml:space="preserve">, Z (2022) Burn-out émotionnel : comment surmonter l’épuisement ? Qare </w:t>
+      </w:r>
+      <w:hyperlink r:id="rId82" w:history="1">
+        <w:r>
+          <w:rPr>
+            <w:rStyle w:val="Hyperlink"/>
+            <w:rFonts w:ascii="Hind" w:hAnsi="Hind" w:cs="Hind"/>
+          </w:rPr>
+          <w:t>https://www.qare.fr/sante/burn-out/emotionnel/</w:t>
+        </w:r>
+      </w:hyperlink>
+      <w:r>
+        <w:rPr>
+          <w:rFonts w:ascii="Hind" w:hAnsi="Hind" w:cs="Hind"/>
+        </w:rPr>
+        <w:t xml:space="preserve"> </w:t>
+      </w:r>
+    </w:p>
+    <w:p>
+      <w:pPr>
+        <w:pStyle w:val="NormalWeb"/>
+        <w:numPr>
+          <w:ilvl w:val="0"/>
+          <w:numId w:val="43"/>
+        </w:numPr>
+        <w:spacing w:before="0" w:beforeAutospacing="0" w:after="240" w:afterAutospacing="0" w:line="360" w:lineRule="atLeast"/>
+        <w:textAlignment w:val="baseline"/>
+        <w:rPr>
+          <w:rFonts w:ascii="Hind" w:hAnsi="Hind" w:cs="Hind"/>
+          <w:lang w:val="en-US"/>
+        </w:rPr>
+      </w:pPr>
+      <w:proofErr w:type="spellStart"/>
+      <w:r>
+        <w:rPr>
+          <w:rFonts w:ascii="Hind" w:hAnsi="Hind" w:cs="Hind"/>
+          <w:lang w:val="en-US"/>
+        </w:rPr>
+        <w:t>Mutiwasekwa</w:t>
+      </w:r>
+      <w:proofErr w:type="spellEnd"/>
+      <w:r>
+        <w:rPr>
+          <w:rFonts w:ascii="Hind" w:hAnsi="Hind" w:cs="Hind"/>
+          <w:lang w:val="en-US"/>
+        </w:rPr>
+        <w:t xml:space="preserve">, S-L (2019) How to Deal With Emotional Burnout. Psychology Today </w:t>
+      </w:r>
+      <w:hyperlink r:id="rId83" w:history="1">
+        <w:r>
+          <w:rPr>
+            <w:rStyle w:val="Hyperlink"/>
+            <w:rFonts w:ascii="Hind" w:hAnsi="Hind" w:cs="Hind"/>
+            <w:lang w:val="en-US"/>
+          </w:rPr>
+          <w:t>https://www.psychologytoday.com/us/blog/the-upside-things/201908/how-deal-emotional-burnout</w:t>
+        </w:r>
+      </w:hyperlink>
+      <w:r>
+        <w:rPr>
+          <w:rFonts w:ascii="Hind" w:hAnsi="Hind" w:cs="Hind"/>
+          <w:lang w:val="en-US"/>
+        </w:rPr>
+        <w:t xml:space="preserve"> </w:t>
+      </w:r>
+    </w:p>
+    <w:p>
+      <w:hyperlink r:id="rId84" w:history="1">
         <w:r>
           <w:rPr>
             <w:rStyle w:val="Hyperlink"/>
@@ -7412,7 +7425,7 @@
       </w:hyperlink>
     </w:p>
     <w:p>
-      <w:hyperlink r:id="rId79" w:history="1">
+      <w:hyperlink r:id="rId85" w:history="1">
         <w:r>
           <w:rPr>
             <w:rStyle w:val="Hyperlink"/>
@@ -7422,7 +7435,7 @@
       </w:hyperlink>
     </w:p>
     <w:p>
-      <w:hyperlink r:id="rId80" w:history="1">
+      <w:hyperlink r:id="rId86" w:history="1">
         <w:r>
           <w:rPr>
             <w:rStyle w:val="Hyperlink"/>
@@ -7432,7 +7445,7 @@
       </w:hyperlink>
     </w:p>
     <w:p>
-      <w:hyperlink r:id="rId81" w:history="1">
+      <w:hyperlink r:id="rId87" w:history="1">
         <w:r>
           <w:rPr>
             <w:rStyle w:val="Hyperlink"/>
@@ -11685,6 +11698,118 @@
     </w:lvl>
   </w:abstractNum>
   <w:abstractNum w:abstractNumId="30" w15:restartNumberingAfterBreak="0">
+    <w:nsid w:val="544533A6"/>
+    <w:multiLevelType w:val="hybridMultilevel"/>
+    <w:tmpl w:val="0D1AFE6A"/>
+    <w:lvl w:ilvl="0" w:tplc="1BB65C4A">
+      <w:numFmt w:val="bullet"/>
+      <w:lvlText w:val=""/>
+      <w:lvlJc w:val="left"/>
+      <w:pPr>
+        <w:ind w:left="720" w:hanging="360"/>
+      </w:pPr>
+      <w:rPr>
+        <w:rFonts w:ascii="Wingdings" w:eastAsiaTheme="minorHAnsi" w:hAnsi="Wingdings" w:cstheme="minorBidi" w:hint="default"/>
+      </w:rPr>
+    </w:lvl>
+    <w:lvl w:ilvl="1" w:tplc="080C0003" w:tentative="1">
+      <w:start w:val="1"/>
+      <w:numFmt w:val="bullet"/>
+      <w:lvlText w:val="o"/>
+      <w:lvlJc w:val="left"/>
+      <w:pPr>
+        <w:ind w:left="1440" w:hanging="360"/>
+      </w:pPr>
+      <w:rPr>
+        <w:rFonts w:ascii="Courier New" w:hAnsi="Courier New" w:cs="Courier New" w:hint="default"/>
+      </w:rPr>
+    </w:lvl>
+    <w:lvl w:ilvl="2" w:tplc="080C0005" w:tentative="1">
+      <w:start w:val="1"/>
+      <w:numFmt w:val="bullet"/>
+      <w:lvlText w:val=""/>
+      <w:lvlJc w:val="left"/>
+      <w:pPr>
+        <w:ind w:left="2160" w:hanging="360"/>
+      </w:pPr>
+      <w:rPr>
+        <w:rFonts w:ascii="Wingdings" w:hAnsi="Wingdings" w:hint="default"/>
+      </w:rPr>
+    </w:lvl>
+    <w:lvl w:ilvl="3" w:tplc="080C0001" w:tentative="1">
+      <w:start w:val="1"/>
+      <w:numFmt w:val="bullet"/>
+      <w:lvlText w:val=""/>
+      <w:lvlJc w:val="left"/>
+      <w:pPr>
+        <w:ind w:left="2880" w:hanging="360"/>
+      </w:pPr>
+      <w:rPr>
+        <w:rFonts w:ascii="Symbol" w:hAnsi="Symbol" w:hint="default"/>
+      </w:rPr>
+    </w:lvl>
+    <w:lvl w:ilvl="4" w:tplc="080C0003" w:tentative="1">
+      <w:start w:val="1"/>
+      <w:numFmt w:val="bullet"/>
+      <w:lvlText w:val="o"/>
+      <w:lvlJc w:val="left"/>
+      <w:pPr>
+        <w:ind w:left="3600" w:hanging="360"/>
+      </w:pPr>
+      <w:rPr>
+        <w:rFonts w:ascii="Courier New" w:hAnsi="Courier New" w:cs="Courier New" w:hint="default"/>
+      </w:rPr>
+    </w:lvl>
+    <w:lvl w:ilvl="5" w:tplc="080C0005" w:tentative="1">
+      <w:start w:val="1"/>
+      <w:numFmt w:val="bullet"/>
+      <w:lvlText w:val=""/>
+      <w:lvlJc w:val="left"/>
+      <w:pPr>
+        <w:ind w:left="4320" w:hanging="360"/>
+      </w:pPr>
+      <w:rPr>
+        <w:rFonts w:ascii="Wingdings" w:hAnsi="Wingdings" w:hint="default"/>
+      </w:rPr>
+    </w:lvl>
+    <w:lvl w:ilvl="6" w:tplc="080C0001" w:tentative="1">
+      <w:start w:val="1"/>
+      <w:numFmt w:val="bullet"/>
+      <w:lvlText w:val=""/>
+      <w:lvlJc w:val="left"/>
+      <w:pPr>
+        <w:ind w:left="5040" w:hanging="360"/>
+      </w:pPr>
+      <w:rPr>
+        <w:rFonts w:ascii="Symbol" w:hAnsi="Symbol" w:hint="default"/>
+      </w:rPr>
+    </w:lvl>
+    <w:lvl w:ilvl="7" w:tplc="080C0003" w:tentative="1">
+      <w:start w:val="1"/>
+      <w:numFmt w:val="bullet"/>
+      <w:lvlText w:val="o"/>
+      <w:lvlJc w:val="left"/>
+      <w:pPr>
+        <w:ind w:left="5760" w:hanging="360"/>
+      </w:pPr>
+      <w:rPr>
+        <w:rFonts w:ascii="Courier New" w:hAnsi="Courier New" w:cs="Courier New" w:hint="default"/>
+      </w:rPr>
+    </w:lvl>
+    <w:lvl w:ilvl="8" w:tplc="080C0005" w:tentative="1">
+      <w:start w:val="1"/>
+      <w:numFmt w:val="bullet"/>
+      <w:lvlText w:val=""/>
+      <w:lvlJc w:val="left"/>
+      <w:pPr>
+        <w:ind w:left="6480" w:hanging="360"/>
+      </w:pPr>
+      <w:rPr>
+        <w:rFonts w:ascii="Wingdings" w:hAnsi="Wingdings" w:hint="default"/>
+      </w:rPr>
+    </w:lvl>
+  </w:abstractNum>
+  <w:abstractNum w:abstractNumId="31" w15:restartNumberingAfterBreak="0">
     <w:nsid w:val="568B547E"/>
     <w:multiLevelType w:val="multilevel"/>
     <w:tmpl w:val="61F2D590"/>
@@ -11833,7 +11958,7 @@
       </w:rPr>
     </w:lvl>
   </w:abstractNum>
-  <w:abstractNum w:abstractNumId="31" w15:restartNumberingAfterBreak="0">
+  <w:abstractNum w:abstractNumId="32" w15:restartNumberingAfterBreak="0">
     <w:nsid w:val="5A1B0058"/>
     <w:multiLevelType w:val="multilevel"/>
     <w:tmpl w:val="C37E3A08"/>
@@ -11950,7 +12075,7 @@
       </w:pPr>
     </w:lvl>
   </w:abstractNum>
-  <w:abstractNum w:abstractNumId="32" w15:restartNumberingAfterBreak="0">
+  <w:abstractNum w:abstractNumId="33" w15:restartNumberingAfterBreak="0">
     <w:nsid w:val="5ADC01E9"/>
     <w:multiLevelType w:val="multilevel"/>
     <w:tmpl w:val="CF440C04"/>
@@ -12067,7 +12192,7 @@
       </w:pPr>
     </w:lvl>
   </w:abstractNum>
-  <w:abstractNum w:abstractNumId="33" w15:restartNumberingAfterBreak="0">
+  <w:abstractNum w:abstractNumId="34" w15:restartNumberingAfterBreak="0">
     <w:nsid w:val="5CD230E0"/>
     <w:multiLevelType w:val="multilevel"/>
     <w:tmpl w:val="9D265B28"/>
@@ -12216,7 +12341,7 @@
       </w:rPr>
     </w:lvl>
   </w:abstractNum>
-  <w:abstractNum w:abstractNumId="34" w15:restartNumberingAfterBreak="0">
+  <w:abstractNum w:abstractNumId="35" w15:restartNumberingAfterBreak="0">
     <w:nsid w:val="62A8016D"/>
     <w:multiLevelType w:val="multilevel"/>
     <w:tmpl w:val="B75E3804"/>
@@ -12365,7 +12490,7 @@
       </w:rPr>
     </w:lvl>
   </w:abstractNum>
-  <w:abstractNum w:abstractNumId="35" w15:restartNumberingAfterBreak="0">
+  <w:abstractNum w:abstractNumId="36" w15:restartNumberingAfterBreak="0">
     <w:nsid w:val="69A10A51"/>
     <w:multiLevelType w:val="multilevel"/>
     <w:tmpl w:val="F8128C18"/>
@@ -12514,7 +12639,7 @@
       </w:rPr>
     </w:lvl>
   </w:abstractNum>
-  <w:abstractNum w:abstractNumId="36" w15:restartNumberingAfterBreak="0">
+  <w:abstractNum w:abstractNumId="37" w15:restartNumberingAfterBreak="0">
     <w:nsid w:val="6E592577"/>
     <w:multiLevelType w:val="multilevel"/>
     <w:tmpl w:val="DD2C7896"/>
@@ -12663,7 +12788,7 @@
       </w:rPr>
     </w:lvl>
   </w:abstractNum>
-  <w:abstractNum w:abstractNumId="37" w15:restartNumberingAfterBreak="0">
+  <w:abstractNum w:abstractNumId="38" w15:restartNumberingAfterBreak="0">
     <w:nsid w:val="6F502D8D"/>
     <w:multiLevelType w:val="multilevel"/>
     <w:tmpl w:val="870A0808"/>
@@ -12812,7 +12937,7 @@
       </w:rPr>
     </w:lvl>
   </w:abstractNum>
-  <w:abstractNum w:abstractNumId="38" w15:restartNumberingAfterBreak="0">
+  <w:abstractNum w:abstractNumId="39" w15:restartNumberingAfterBreak="0">
     <w:nsid w:val="6F8F0097"/>
     <w:multiLevelType w:val="multilevel"/>
     <w:tmpl w:val="BD2E0934"/>
@@ -12961,7 +13086,7 @@
       </w:rPr>
     </w:lvl>
   </w:abstractNum>
-  <w:abstractNum w:abstractNumId="39" w15:restartNumberingAfterBreak="0">
+  <w:abstractNum w:abstractNumId="40" w15:restartNumberingAfterBreak="0">
     <w:nsid w:val="7338081D"/>
     <w:multiLevelType w:val="multilevel"/>
     <w:tmpl w:val="F4AE5D3C"/>
@@ -13110,7 +13235,7 @@
       </w:rPr>
     </w:lvl>
   </w:abstractNum>
-  <w:abstractNum w:abstractNumId="40" w15:restartNumberingAfterBreak="0">
+  <w:abstractNum w:abstractNumId="41" w15:restartNumberingAfterBreak="0">
     <w:nsid w:val="736C3DC0"/>
     <w:multiLevelType w:val="multilevel"/>
     <w:tmpl w:val="7B5E36A4"/>
@@ -13259,7 +13384,7 @@
       </w:rPr>
     </w:lvl>
   </w:abstractNum>
-  <w:abstractNum w:abstractNumId="41" w15:restartNumberingAfterBreak="0">
+  <w:abstractNum w:abstractNumId="42" w15:restartNumberingAfterBreak="0">
     <w:nsid w:val="7DE03FE3"/>
     <w:multiLevelType w:val="multilevel"/>
     <w:tmpl w:val="330A63C8"/>
@@ -13433,7 +13558,7 @@
     <w:abstractNumId w:val="3"/>
   </w:num>
   <w:num w:numId="9" w16cid:durableId="701789679">
-    <w:abstractNumId w:val="34"/>
+    <w:abstractNumId w:val="35"/>
   </w:num>
   <w:num w:numId="10" w16cid:durableId="1923642919">
     <w:abstractNumId w:val="17"/>
@@ -13445,16 +13570,16 @@
     <w:abstractNumId w:val="12"/>
   </w:num>
   <w:num w:numId="13" w16cid:durableId="510682167">
-    <w:abstractNumId w:val="39"/>
+    <w:abstractNumId w:val="40"/>
   </w:num>
   <w:num w:numId="14" w16cid:durableId="821460062">
-    <w:abstractNumId w:val="33"/>
+    <w:abstractNumId w:val="34"/>
   </w:num>
   <w:num w:numId="15" w16cid:durableId="1046217520">
-    <w:abstractNumId w:val="36"/>
+    <w:abstractNumId w:val="37"/>
   </w:num>
   <w:num w:numId="16" w16cid:durableId="60176094">
-    <w:abstractNumId w:val="35"/>
+    <w:abstractNumId w:val="36"/>
   </w:num>
   <w:num w:numId="17" w16cid:durableId="817770579">
     <w:abstractNumId w:val="18"/>
@@ -13475,7 +13600,7 @@
     <w:abstractNumId w:val="29"/>
   </w:num>
   <w:num w:numId="23" w16cid:durableId="1030834250">
-    <w:abstractNumId w:val="38"/>
+    <w:abstractNumId w:val="39"/>
   </w:num>
   <w:num w:numId="24" w16cid:durableId="230190786">
     <w:abstractNumId w:val="1"/>
@@ -13490,31 +13615,31 @@
     <w:abstractNumId w:val="2"/>
   </w:num>
   <w:num w:numId="28" w16cid:durableId="1260334168">
-    <w:abstractNumId w:val="40"/>
+    <w:abstractNumId w:val="41"/>
   </w:num>
   <w:num w:numId="29" w16cid:durableId="1366369163">
-    <w:abstractNumId w:val="30"/>
+    <w:abstractNumId w:val="31"/>
   </w:num>
   <w:num w:numId="30" w16cid:durableId="233666891">
     <w:abstractNumId w:val="21"/>
   </w:num>
   <w:num w:numId="31" w16cid:durableId="1184174690">
-    <w:abstractNumId w:val="41"/>
+    <w:abstractNumId w:val="42"/>
   </w:num>
   <w:num w:numId="32" w16cid:durableId="1291131577">
-    <w:abstractNumId w:val="37"/>
+    <w:abstractNumId w:val="38"/>
   </w:num>
   <w:num w:numId="33" w16cid:durableId="1898316933">
     <w:abstractNumId w:val="5"/>
   </w:num>
   <w:num w:numId="34" w16cid:durableId="1325550820">
-    <w:abstractNumId w:val="31"/>
+    <w:abstractNumId w:val="32"/>
   </w:num>
   <w:num w:numId="35" w16cid:durableId="585530951">
     <w:abstractNumId w:val="24"/>
   </w:num>
   <w:num w:numId="36" w16cid:durableId="452597696">
-    <w:abstractNumId w:val="32"/>
+    <w:abstractNumId w:val="33"/>
   </w:num>
   <w:num w:numId="37" w16cid:durableId="1821657449">
     <w:abstractNumId w:val="13"/>
@@ -13533,6 +13658,9 @@
   </w:num>
   <w:num w:numId="42" w16cid:durableId="1748381535">
     <w:abstractNumId w:val="10"/>
+  </w:num>
+  <w:num w:numId="43" w16cid:durableId="68768046">
+    <w:abstractNumId w:val="30"/>
   </w:num>
 </w:numbering>
 </file>
@@ -14489,6 +14617,24 @@
       <w:u w:val="single"/>
     </w:rPr>
   </w:style>
+  <w:style w:type="paragraph" w:styleId="NormalWeb">
+    <w:name w:val="Normal (Web)"/>
+    <w:basedOn w:val="Normal"/>
+    <w:uiPriority w:val="99"/>
+    <w:unhideWhenUsed/>
+    <w:rsid w:val="00156525"/>
+    <w:pPr>
+      <w:spacing w:before="100" w:beforeAutospacing="1" w:after="100" w:afterAutospacing="1" w:line="240" w:lineRule="auto"/>
+    </w:pPr>
+    <w:rPr>
+      <w:rFonts w:ascii="Times New Roman" w:eastAsia="Times New Roman" w:hAnsi="Times New Roman" w:cs="Times New Roman"/>
+      <w:kern w:val="0"/>
+      <w:sz w:val="24"/>
+      <w:szCs w:val="24"/>
+      <w:lang w:eastAsia="fr-BE"/>
+      <w14:ligatures w14:val="none"/>
+    </w:rPr>
+  </w:style>
 </w:styles>
 </file>
 

</xml_diff>